<commit_message>
adding texts to DocPI
</commit_message>
<xml_diff>
--- a/Documentação-PI.docx
+++ b/Documentação-PI.docx
@@ -317,11 +317,15 @@
       <w:pPr>
         <w:ind w:firstLine="708"/>
         <w:rPr>
-          <w:b/>
-          <w:bCs/>
-          <w:lang w:val="pt-PT"/>
-        </w:rPr>
-      </w:pPr>
+          <w:lang w:val="pt-PT"/>
+        </w:rPr>
+      </w:pPr>
+      <w:r>
+        <w:rPr>
+          <w:lang w:val="pt-PT"/>
+        </w:rPr>
+        <w:t>Atividade com o intuito de simular um projeto fictício, que deve ser apresentado mediante aos requisitos impostos para a apresentação.</w:t>
+      </w:r>
     </w:p>
     <w:p>
       <w:pPr>
@@ -362,6 +366,12 @@
           <w:lang w:val="pt-PT"/>
         </w:rPr>
       </w:pPr>
+      <w:r>
+        <w:rPr>
+          <w:lang w:val="pt-PT"/>
+        </w:rPr>
+        <w:tab/>
+      </w:r>
     </w:p>
     <w:p>
       <w:pPr>
@@ -412,15 +422,6 @@
           <w:lang w:val="pt-PT"/>
         </w:rPr>
       </w:pPr>
-    </w:p>
-    <w:p>
-      <w:pPr>
-        <w:rPr>
-          <w:b/>
-          <w:bCs/>
-          <w:lang w:val="pt-PT"/>
-        </w:rPr>
-      </w:pPr>
       <w:r>
         <w:rPr>
           <w:b/>
@@ -460,21 +461,343 @@
         </w:rPr>
         <w:tab/>
       </w:r>
-    </w:p>
-    <w:p>
-      <w:pPr>
-        <w:rPr>
-          <w:b/>
-          <w:bCs/>
-          <w:lang w:val="pt-PT"/>
-        </w:rPr>
-      </w:pPr>
-      <w:r>
-        <w:rPr>
-          <w:b/>
-          <w:bCs/>
-          <w:lang w:val="pt-PT"/>
-        </w:rPr>
+      <w:r>
+        <w:rPr>
+          <w:lang w:val="pt-PT"/>
+        </w:rPr>
+        <w:t>Simulador Financeiro</w:t>
+      </w:r>
+    </w:p>
+    <w:p>
+      <w:pPr>
+        <w:rPr>
+          <w:lang w:val="pt-PT"/>
+        </w:rPr>
+      </w:pPr>
+      <w:r>
+        <w:rPr>
+          <w:lang w:val="pt-PT"/>
+        </w:rPr>
+        <w:tab/>
+        <w:t>Site Institucional</w:t>
+      </w:r>
+    </w:p>
+    <w:p>
+      <w:pPr>
+        <w:rPr>
+          <w:lang w:val="pt-PT"/>
+        </w:rPr>
+      </w:pPr>
+      <w:r>
+        <w:rPr>
+          <w:lang w:val="pt-PT"/>
+        </w:rPr>
+        <w:tab/>
+        <w:t>Tabelas – Banco de Dados</w:t>
+      </w:r>
+    </w:p>
+    <w:p>
+      <w:pPr>
+        <w:rPr>
+          <w:lang w:val="pt-PT"/>
+        </w:rPr>
+      </w:pPr>
+      <w:r>
+        <w:rPr>
+          <w:lang w:val="pt-PT"/>
+        </w:rPr>
+        <w:tab/>
+        <w:t>Desenvolver Dashboard</w:t>
+      </w:r>
+    </w:p>
+    <w:p>
+      <w:pPr>
+        <w:rPr>
+          <w:lang w:val="pt-PT"/>
+        </w:rPr>
+      </w:pPr>
+      <w:r>
+        <w:rPr>
+          <w:lang w:val="pt-PT"/>
+        </w:rPr>
+        <w:tab/>
+        <w:t>Noticias dentro do Website</w:t>
+      </w:r>
+    </w:p>
+    <w:p>
+      <w:pPr>
+        <w:rPr>
+          <w:lang w:val="pt-PT"/>
+        </w:rPr>
+      </w:pPr>
+      <w:r>
+        <w:rPr>
+          <w:lang w:val="pt-PT"/>
+        </w:rPr>
+        <w:tab/>
+        <w:t>Cadastro no Website</w:t>
+      </w:r>
+    </w:p>
+    <w:p>
+      <w:pPr>
+        <w:rPr>
+          <w:lang w:val="pt-PT"/>
+        </w:rPr>
+      </w:pPr>
+      <w:r>
+        <w:rPr>
+          <w:lang w:val="pt-PT"/>
+        </w:rPr>
+        <w:tab/>
+        <w:t>Senhas Fortes</w:t>
+      </w:r>
+    </w:p>
+    <w:p>
+      <w:pPr>
+        <w:rPr>
+          <w:lang w:val="pt-PT"/>
+        </w:rPr>
+      </w:pPr>
+      <w:r>
+        <w:rPr>
+          <w:lang w:val="pt-PT"/>
+        </w:rPr>
+        <w:tab/>
+        <w:t>Validação do Login</w:t>
+      </w:r>
+    </w:p>
+    <w:p>
+      <w:pPr>
+        <w:rPr>
+          <w:lang w:val="pt-PT"/>
+        </w:rPr>
+      </w:pPr>
+      <w:r>
+        <w:rPr>
+          <w:lang w:val="pt-PT"/>
+        </w:rPr>
+        <w:tab/>
+        <w:t>Conectar API</w:t>
+      </w:r>
+    </w:p>
+    <w:p>
+      <w:pPr>
+        <w:rPr>
+          <w:lang w:val="pt-PT"/>
+        </w:rPr>
+      </w:pPr>
+      <w:r>
+        <w:rPr>
+          <w:lang w:val="pt-PT"/>
+        </w:rPr>
+        <w:tab/>
+        <w:t>Conectar API na Web</w:t>
+      </w:r>
+    </w:p>
+    <w:p>
+      <w:pPr>
+        <w:rPr>
+          <w:lang w:val="pt-PT"/>
+        </w:rPr>
+      </w:pPr>
+      <w:r>
+        <w:rPr>
+          <w:lang w:val="pt-PT"/>
+        </w:rPr>
+        <w:tab/>
+        <w:t>Armazenar Dados</w:t>
+      </w:r>
+    </w:p>
+    <w:p>
+      <w:pPr>
+        <w:rPr>
+          <w:lang w:val="pt-PT"/>
+        </w:rPr>
+      </w:pPr>
+      <w:r>
+        <w:rPr>
+          <w:lang w:val="pt-PT"/>
+        </w:rPr>
+        <w:tab/>
+        <w:t>Capturar dados com sensores (Umidade &amp; Temperatura)</w:t>
+      </w:r>
+    </w:p>
+    <w:p>
+      <w:pPr>
+        <w:rPr>
+          <w:lang w:val="pt-PT"/>
+        </w:rPr>
+      </w:pPr>
+      <w:r>
+        <w:rPr>
+          <w:lang w:val="pt-PT"/>
+        </w:rPr>
+        <w:tab/>
+        <w:t xml:space="preserve">Sensores, </w:t>
+      </w:r>
+      <w:r>
+        <w:rPr>
+          <w:lang w:val="pt-PT"/>
+        </w:rPr>
+        <w:t>enviar</w:t>
+      </w:r>
+      <w:r>
+        <w:rPr>
+          <w:lang w:val="pt-PT"/>
+        </w:rPr>
+        <w:t xml:space="preserve"> dados a cada 30 Minutos</w:t>
+      </w:r>
+    </w:p>
+    <w:p>
+      <w:pPr>
+        <w:rPr>
+          <w:lang w:val="pt-PT"/>
+        </w:rPr>
+      </w:pPr>
+      <w:r>
+        <w:rPr>
+          <w:lang w:val="pt-PT"/>
+        </w:rPr>
+        <w:tab/>
+        <w:t>Exibir Status do Terreno (Umidade &amp; Temperatura)</w:t>
+      </w:r>
+    </w:p>
+    <w:p>
+      <w:pPr>
+        <w:rPr>
+          <w:lang w:val="pt-PT"/>
+        </w:rPr>
+      </w:pPr>
+      <w:r>
+        <w:rPr>
+          <w:lang w:val="pt-PT"/>
+        </w:rPr>
+        <w:tab/>
+        <w:t xml:space="preserve">Alertas de alterações via e-mail/SMS/Dashboard </w:t>
+      </w:r>
+    </w:p>
+    <w:p>
+      <w:pPr>
+        <w:rPr>
+          <w:lang w:val="pt-PT"/>
+        </w:rPr>
+      </w:pPr>
+      <w:r>
+        <w:rPr>
+          <w:lang w:val="pt-PT"/>
+        </w:rPr>
+        <w:tab/>
+        <w:t>Emitir gráficos sobre temperatura (máximo e mínimo)</w:t>
+      </w:r>
+    </w:p>
+    <w:p>
+      <w:pPr>
+        <w:rPr>
+          <w:lang w:val="pt-PT"/>
+        </w:rPr>
+      </w:pPr>
+      <w:r>
+        <w:rPr>
+          <w:lang w:val="pt-PT"/>
+        </w:rPr>
+        <w:tab/>
+        <w:t>Emitir gráficos sobre umidade (máximo e mínimo)</w:t>
+      </w:r>
+    </w:p>
+    <w:p>
+      <w:pPr>
+        <w:rPr>
+          <w:lang w:val="pt-PT"/>
+        </w:rPr>
+      </w:pPr>
+      <w:r>
+        <w:rPr>
+          <w:lang w:val="pt-PT"/>
+        </w:rPr>
+        <w:tab/>
+        <w:t>Dados sobre mês, máximo e mínimo durante o ano</w:t>
+      </w:r>
+    </w:p>
+    <w:p>
+      <w:pPr>
+        <w:rPr>
+          <w:lang w:val="pt-PT"/>
+        </w:rPr>
+      </w:pPr>
+      <w:r>
+        <w:rPr>
+          <w:lang w:val="pt-PT"/>
+        </w:rPr>
+        <w:tab/>
+        <w:t xml:space="preserve">Uso de </w:t>
+      </w:r>
+      <w:r>
+        <w:rPr>
+          <w:lang w:val="pt-PT"/>
+        </w:rPr>
+        <w:t>d</w:t>
+      </w:r>
+      <w:r>
+        <w:rPr>
+          <w:lang w:val="pt-PT"/>
+        </w:rPr>
+        <w:t xml:space="preserve">rones para </w:t>
+      </w:r>
+      <w:r>
+        <w:rPr>
+          <w:lang w:val="pt-PT"/>
+        </w:rPr>
+        <w:t>auxílio</w:t>
+      </w:r>
+      <w:r>
+        <w:rPr>
+          <w:lang w:val="pt-PT"/>
+        </w:rPr>
+        <w:t xml:space="preserve"> de monitoramento</w:t>
+      </w:r>
+    </w:p>
+    <w:p>
+      <w:pPr>
+        <w:rPr>
+          <w:lang w:val="pt-PT"/>
+        </w:rPr>
+      </w:pPr>
+      <w:r>
+        <w:rPr>
+          <w:lang w:val="pt-PT"/>
+        </w:rPr>
+        <w:tab/>
+        <w:t xml:space="preserve">Instalar Sistema elétrico fotovoltaico </w:t>
+      </w:r>
+    </w:p>
+    <w:p>
+      <w:pPr>
+        <w:rPr>
+          <w:lang w:val="pt-PT"/>
+        </w:rPr>
+      </w:pPr>
+      <w:r>
+        <w:rPr>
+          <w:lang w:val="pt-PT"/>
+        </w:rPr>
+        <w:br w:type="page"/>
+      </w:r>
+    </w:p>
+    <w:p>
+      <w:pPr>
+        <w:rPr>
+          <w:b/>
+          <w:bCs/>
+          <w:lang w:val="pt-PT"/>
+        </w:rPr>
+      </w:pPr>
+      <w:r>
+        <w:rPr>
+          <w:b/>
+          <w:bCs/>
+          <w:lang w:val="pt-PT"/>
+        </w:rPr>
+        <w:lastRenderedPageBreak/>
         <w:t>Restrições:</w:t>
       </w:r>
     </w:p>
@@ -512,12 +835,15 @@
     </w:p>
     <w:p>
       <w:pPr>
-        <w:rPr>
-          <w:b/>
-          <w:bCs/>
-          <w:lang w:val="pt-PT"/>
-        </w:rPr>
-      </w:pPr>
+        <w:ind w:firstLine="708"/>
+        <w:rPr>
+          <w:b/>
+          <w:bCs/>
+        </w:rPr>
+      </w:pPr>
+      <w:r>
+        <w:t>A ameaça de queimadas descontroladas e eventuais pecuárias perdidas faz com que prejudiquemos a economia, é de responsabilidade hegemônica adotar métodos de prevenção e monitoramento, garantindo segurança no âmbito ambiental e econômico.</w:t>
+      </w:r>
     </w:p>
     <w:p>
       <w:pPr>
@@ -541,6 +867,7 @@
         <w:rPr>
           <w:b/>
           <w:bCs/>
+          <w:lang w:val="pt-PT"/>
         </w:rPr>
       </w:pPr>
     </w:p>
@@ -599,12 +926,16 @@
     </w:p>
     <w:p>
       <w:pPr>
-        <w:rPr>
-          <w:b/>
-          <w:bCs/>
-          <w:lang w:val="pt-PT"/>
-        </w:rPr>
-      </w:pPr>
+        <w:ind w:firstLine="708"/>
+        <w:rPr>
+          <w:b/>
+          <w:bCs/>
+          <w:lang w:val="pt-PT"/>
+        </w:rPr>
+      </w:pPr>
+      <w:r>
+        <w:t>A atuação dos órgãos governamentais é indispensável para preservar não só ecossistemas vulneráveis como presar pela economia de seu país e a consolidação do potencial impulsionador dos setores agrícolas, uma vez que o Brasil depende da exportação de matéria-prima e a própria agricultura está atrelada para com a indústria</w:t>
+      </w:r>
     </w:p>
     <w:p>
       <w:pPr>

</xml_diff>